<commit_message>
First checkout from mac branch
</commit_message>
<xml_diff>
--- a/My Document.docx
+++ b/My Document.docx
@@ -14,8 +14,27 @@
         </w:rPr>
         <w:t>Repo start from here</w:t>
       </w:r>
+    </w:p>
+    <w:p>
+      <w:pPr>
+        <w:rPr>
+          <w:lang w:val="en-US"/>
+        </w:rPr>
+      </w:pPr>
+      <w:r>
+        <w:rPr>
+          <w:lang w:val="en-US"/>
+        </w:rPr>
+        <w:t>Checkin from</w:t>
+      </w:r>
       <w:bookmarkStart w:id="0" w:name="_GoBack"/>
       <w:bookmarkEnd w:id="0"/>
+      <w:r>
+        <w:rPr>
+          <w:lang w:val="en-US"/>
+        </w:rPr>
+        <w:t xml:space="preserve"> mac branch</w:t>
+      </w:r>
     </w:p>
     <w:sectPr>
       <w:pgSz w:w="11900" w:h="16840"/>

</xml_diff>